<commit_message>
added links to useful articles
</commit_message>
<xml_diff>
--- a/setup_jpl_machine/configuration.docx
+++ b/setup_jpl_machine/configuration.docx
@@ -65,6 +65,66 @@
         <w:t>Find the path to the python.exe file and append it to PATH variable</w:t>
       </w:r>
     </w:p>
+    <w:p/>
+    <w:p>
+      <w:r>
+        <w:t>Useful articles</w:t>
+      </w:r>
+    </w:p>
+    <w:p>
+      <w:hyperlink r:id="rId5" w:history="1">
+        <w:r>
+          <w:rPr>
+            <w:rStyle w:val="Hyperlink"/>
+          </w:rPr>
+          <w:t>https://stackoverflow.com/questions/54501167/anaconda-and-git-bash-in-windows-conda-command-not-found</w:t>
+        </w:r>
+      </w:hyperlink>
+    </w:p>
+    <w:p>
+      <w:hyperlink r:id="rId6" w:history="1">
+        <w:r>
+          <w:rPr>
+            <w:rStyle w:val="Hyperlink"/>
+          </w:rPr>
+          <w:t>https://docs.anaconda.com/free/anaconda/configurations/python-path/</w:t>
+        </w:r>
+      </w:hyperlink>
+    </w:p>
+    <w:p>
+      <w:hyperlink r:id="rId7" w:history="1">
+        <w:r>
+          <w:rPr>
+            <w:rStyle w:val="Hyperlink"/>
+          </w:rPr>
+          <w:t>https://stackoverflow.com/questions/40914108/bash-python3-command-not-found-windows-discord-py</w:t>
+        </w:r>
+      </w:hyperlink>
+    </w:p>
+    <w:p>
+      <w:hyperlink r:id="rId8" w:history="1">
+        <w:r>
+          <w:rPr>
+            <w:rStyle w:val="Hyperlink"/>
+          </w:rPr>
+          <w:t>https://docs.anaconda.com/free/anaconda/configurations/python-path/</w:t>
+        </w:r>
+      </w:hyperlink>
+    </w:p>
+    <w:p>
+      <w:hyperlink r:id="rId9" w:history="1">
+        <w:r>
+          <w:rPr>
+            <w:rStyle w:val="Hyperlink"/>
+          </w:rPr>
+          <w:t>https://realpython.com/add-python-to-path/#:~:text=If%20you%20type%20python%20into,your%20Python%20executable%20to%20PATH%20</w:t>
+        </w:r>
+      </w:hyperlink>
+      <w:r>
+        <w:t>.</w:t>
+      </w:r>
+    </w:p>
+    <w:p/>
     <w:sectPr>
       <w:pgSz w:w="12240" w:h="15840"/>
       <w:pgMar w:top="1440" w:right="1440" w:bottom="1440" w:left="1440" w:header="720" w:footer="720" w:gutter="0"/>
@@ -632,6 +692,29 @@
       <w:contextualSpacing/>
     </w:pPr>
   </w:style>
+  <w:style w:type="character" w:styleId="Hyperlink">
+    <w:name w:val="Hyperlink"/>
+    <w:basedOn w:val="DefaultParagraphFont"/>
+    <w:uiPriority w:val="99"/>
+    <w:unhideWhenUsed/>
+    <w:rsid w:val="005A2055"/>
+    <w:rPr>
+      <w:color w:val="0563C1" w:themeColor="hyperlink"/>
+      <w:u w:val="single"/>
+    </w:rPr>
+  </w:style>
+  <w:style w:type="character" w:styleId="UnresolvedMention">
+    <w:name w:val="Unresolved Mention"/>
+    <w:basedOn w:val="DefaultParagraphFont"/>
+    <w:uiPriority w:val="99"/>
+    <w:semiHidden/>
+    <w:unhideWhenUsed/>
+    <w:rsid w:val="005A2055"/>
+    <w:rPr>
+      <w:color w:val="605E5C"/>
+      <w:shd w:val="clear" w:color="auto" w:fill="E1DFDD"/>
+    </w:rPr>
+  </w:style>
 </w:styles>
 </file>
 

</xml_diff>